<commit_message>
added types input data for biometrics
</commit_message>
<xml_diff>
--- a/design/authentication/Bio Auth Request REST service.docx
+++ b/design/authentication/Bio Auth Request REST service.docx
@@ -986,13 +986,22 @@
         <w:rPr>
           <w:sz w:val="24"/>
         </w:rPr>
-        <w:t xml:space="preserve">Sample Request Body – </w:t>
-      </w:r>
-      <w:r>
-        <w:rPr>
-          <w:sz w:val="24"/>
-        </w:rPr>
-        <w:t>TBD</w:t>
+        <w:t>[ID Authentication API - Sample Request](</w:t>
+      </w:r>
+      <w:hyperlink r:id="rId8" w:history="1">
+        <w:r>
+          <w:rPr>
+            <w:rStyle w:val="Hyperlink"/>
+            <w:sz w:val="24"/>
+          </w:rPr>
+          <w:t>https://github.com/mosip/mosip/wiki/ID-Authentication-APIs#sample-request</w:t>
+        </w:r>
+      </w:hyperlink>
+      <w:r>
+        <w:rPr>
+          <w:sz w:val="24"/>
+        </w:rPr>
+        <w:t>)</w:t>
       </w:r>
     </w:p>
     <w:p>
@@ -1004,7 +1013,6 @@
         </w:numPr>
         <w:ind w:left="1080"/>
         <w:rPr>
-          <w:color w:val="FF0000"/>
           <w:sz w:val="24"/>
         </w:rPr>
       </w:pPr>
@@ -1196,6 +1204,69 @@
         </w:rPr>
         <w:t>- authentications present in input request</w:t>
       </w:r>
+      <w:r>
+        <w:rPr>
+          <w:color w:val="000000" w:themeColor="text1"/>
+          <w:sz w:val="24"/>
+        </w:rPr>
+        <w:t xml:space="preserve">. For these types of authentications, below are types of inputs supported – </w:t>
+      </w:r>
+    </w:p>
+    <w:p>
+      <w:pPr>
+        <w:pStyle w:val="ListParagraph"/>
+        <w:numPr>
+          <w:ilvl w:val="1"/>
+          <w:numId w:val="8"/>
+        </w:numPr>
+        <w:rPr>
+          <w:sz w:val="24"/>
+        </w:rPr>
+      </w:pPr>
+      <w:r>
+        <w:rPr>
+          <w:sz w:val="24"/>
+        </w:rPr>
+        <w:t>Fingerprint – Image and Minutiae based</w:t>
+      </w:r>
+    </w:p>
+    <w:p>
+      <w:pPr>
+        <w:pStyle w:val="ListParagraph"/>
+        <w:numPr>
+          <w:ilvl w:val="1"/>
+          <w:numId w:val="8"/>
+        </w:numPr>
+        <w:rPr>
+          <w:sz w:val="24"/>
+        </w:rPr>
+      </w:pPr>
+      <w:r>
+        <w:rPr>
+          <w:sz w:val="24"/>
+        </w:rPr>
+        <w:t>Iris – Image based</w:t>
+      </w:r>
+    </w:p>
+    <w:p>
+      <w:pPr>
+        <w:pStyle w:val="ListParagraph"/>
+        <w:numPr>
+          <w:ilvl w:val="1"/>
+          <w:numId w:val="8"/>
+        </w:numPr>
+        <w:rPr>
+          <w:sz w:val="24"/>
+        </w:rPr>
+      </w:pPr>
+      <w:r>
+        <w:rPr>
+          <w:sz w:val="24"/>
+        </w:rPr>
+        <w:t>Face – Image based</w:t>
+      </w:r>
+      <w:bookmarkStart w:id="0" w:name="_GoBack"/>
+      <w:bookmarkEnd w:id="0"/>
     </w:p>
     <w:p>
       <w:pPr>
@@ -1332,12 +1403,40 @@
         </w:rPr>
         <w:t xml:space="preserve"> </w:t>
       </w:r>
-      <w:r>
-        <w:rPr>
-          <w:sz w:val="24"/>
-        </w:rPr>
-        <w:t>TBD</w:t>
-      </w:r>
+    </w:p>
+    <w:p>
+      <w:pPr>
+        <w:pStyle w:val="ListParagraph"/>
+        <w:ind w:left="1080"/>
+        <w:rPr>
+          <w:sz w:val="24"/>
+        </w:rPr>
+      </w:pPr>
+      <w:r>
+        <w:rPr>
+          <w:sz w:val="24"/>
+        </w:rPr>
+        <w:t xml:space="preserve">[ID Authentication API - Sample Response] </w:t>
+      </w:r>
+      <w:hyperlink r:id="rId9" w:history="1">
+        <w:r>
+          <w:rPr>
+            <w:rStyle w:val="Hyperlink"/>
+            <w:sz w:val="24"/>
+          </w:rPr>
+          <w:t>https://github.com/mosip/mosip/wiki/ID-Authentication-APIs#sample-response</w:t>
+        </w:r>
+      </w:hyperlink>
+    </w:p>
+    <w:p>
+      <w:pPr>
+        <w:pStyle w:val="ListParagraph"/>
+        <w:ind w:left="1080"/>
+        <w:rPr>
+          <w:color w:val="FF0000"/>
+          <w:sz w:val="24"/>
+        </w:rPr>
+      </w:pPr>
     </w:p>
     <w:p>
       <w:pPr>
@@ -1378,8 +1477,6 @@
           <w:sz w:val="24"/>
         </w:rPr>
       </w:pPr>
-      <w:bookmarkStart w:id="0" w:name="_GoBack"/>
-      <w:bookmarkEnd w:id="0"/>
     </w:p>
     <w:p>
       <w:pPr>
@@ -1412,7 +1509,7 @@
                     <pic:cNvPicPr/>
                   </pic:nvPicPr>
                   <pic:blipFill>
-                    <a:blip r:embed="rId8">
+                    <a:blip r:embed="rId10">
                       <a:extLst>
                         <a:ext uri="{28A0092B-C50C-407E-A947-70E740481C1C}">
                           <a14:useLocalDpi xmlns:a14="http://schemas.microsoft.com/office/drawing/2010/main" val="0"/>
@@ -1481,7 +1578,7 @@
                     <pic:cNvPicPr/>
                   </pic:nvPicPr>
                   <pic:blipFill>
-                    <a:blip r:embed="rId9">
+                    <a:blip r:embed="rId11">
                       <a:extLst>
                         <a:ext uri="{28A0092B-C50C-407E-A947-70E740481C1C}">
                           <a14:useLocalDpi xmlns:a14="http://schemas.microsoft.com/office/drawing/2010/main" val="0"/>
@@ -5317,6 +5414,17 @@
     <w:basedOn w:val="DefaultParagraphFont"/>
     <w:rsid w:val="00455064"/>
   </w:style>
+  <w:style w:type="character" w:styleId="Hyperlink">
+    <w:name w:val="Hyperlink"/>
+    <w:basedOn w:val="DefaultParagraphFont"/>
+    <w:uiPriority w:val="99"/>
+    <w:unhideWhenUsed/>
+    <w:rsid w:val="009E61B4"/>
+    <w:rPr>
+      <w:color w:val="0563C1" w:themeColor="hyperlink"/>
+      <w:u w:val="single"/>
+    </w:rPr>
+  </w:style>
 </w:styles>
 </file>
 
@@ -5586,7 +5694,7 @@
 </file>
 
 <file path=customXml/itemProps1.xml><?xml version="1.0" encoding="utf-8"?>
-<ds:datastoreItem xmlns:ds="http://schemas.openxmlformats.org/officeDocument/2006/customXml" ds:itemID="{E7133489-718C-45E1-905E-3D0F9A95E8CB}">
+<ds:datastoreItem xmlns:ds="http://schemas.openxmlformats.org/officeDocument/2006/customXml" ds:itemID="{85F45A41-4952-46AC-8B48-1E89E24D7449}">
   <ds:schemaRefs>
     <ds:schemaRef ds:uri="http://schemas.openxmlformats.org/officeDocument/2006/bibliography"/>
   </ds:schemaRefs>

</xml_diff>